<commit_message>
ch5 Sai wala start
</commit_message>
<xml_diff>
--- a/temp/Hamza/ch5 implementation details/ch5 implementation details.docx
+++ b/temp/Hamza/ch5 implementation details/ch5 implementation details.docx
@@ -42,6 +42,19 @@
           <w:szCs w:val="41"/>
         </w:rPr>
         <w:t>Implementation Details</w:t>
+      </w:r>
+    </w:p>
+    <w:p>
+      <w:pPr>
+        <w:pStyle w:val="Heading1"/>
+      </w:pPr>
+      <w:r>
+        <w:t>Implementation</w:t>
+      </w:r>
+    </w:p>
+    <w:p>
+      <w:r>
+        <w:t>The system consists on five major modules i.e. Marker Hardware, Audio Hardware, Controller Application, Player Application and LMS Web Application. Implementation detail of each module is discussed below.</w:t>
       </w:r>
     </w:p>
     <w:p>
@@ -1612,7 +1625,7 @@
 </file>
 
 <file path=customXml/itemProps1.xml><?xml version="1.0" encoding="utf-8"?>
-<ds:datastoreItem xmlns:ds="http://schemas.openxmlformats.org/officeDocument/2006/customXml" ds:itemID="{603FF879-995B-46B8-ABBD-E7BD81C5CD3B}">
+<ds:datastoreItem xmlns:ds="http://schemas.openxmlformats.org/officeDocument/2006/customXml" ds:itemID="{1AA101E3-9241-4604-BBB3-5791B6F2D278}">
   <ds:schemaRefs>
     <ds:schemaRef ds:uri="http://schemas.openxmlformats.org/officeDocument/2006/bibliography"/>
   </ds:schemaRefs>

</xml_diff>